<commit_message>
STATE 1 Scenario, Success Criteria Draft
STATE 1 Scenario, Success Criteria Draft
</commit_message>
<xml_diff>
--- a/documentation/Criteria A.docx
+++ b/documentation/Criteria A.docx
@@ -70,7 +70,7 @@
           <w:r>
             <w:fldChar w:fldCharType="separate"/>
           </w:r>
-          <w:hyperlink w:anchor="_Toc185722183" w:history="1">
+          <w:hyperlink w:anchor="_Toc185724953" w:history="1">
             <w:r>
               <w:rPr>
                 <w:rStyle w:val="Hipervnculo"/>
@@ -97,7 +97,7 @@
                 <w:noProof/>
                 <w:webHidden/>
               </w:rPr>
-              <w:instrText xml:space="preserve"> PAGEREF _Toc185722183 \h </w:instrText>
+              <w:instrText xml:space="preserve"> PAGEREF _Toc185724953 \h </w:instrText>
             </w:r>
             <w:r>
               <w:rPr>
@@ -139,7 +139,7 @@
               <w:noProof/>
             </w:rPr>
           </w:pPr>
-          <w:hyperlink w:anchor="_Toc185722184" w:history="1">
+          <w:hyperlink w:anchor="_Toc185724954" w:history="1">
             <w:r>
               <w:rPr>
                 <w:rStyle w:val="Hipervnculo"/>
@@ -166,7 +166,7 @@
                 <w:noProof/>
                 <w:webHidden/>
               </w:rPr>
-              <w:instrText xml:space="preserve"> PAGEREF _Toc185722184 \h </w:instrText>
+              <w:instrText xml:space="preserve"> PAGEREF _Toc185724954 \h </w:instrText>
             </w:r>
             <w:r>
               <w:rPr>
@@ -208,7 +208,7 @@
               <w:noProof/>
             </w:rPr>
           </w:pPr>
-          <w:hyperlink w:anchor="_Toc185722185" w:history="1">
+          <w:hyperlink w:anchor="_Toc185724955" w:history="1">
             <w:r>
               <w:rPr>
                 <w:rStyle w:val="Hipervnculo"/>
@@ -235,7 +235,7 @@
                 <w:noProof/>
                 <w:webHidden/>
               </w:rPr>
-              <w:instrText xml:space="preserve"> PAGEREF _Toc185722185 \h </w:instrText>
+              <w:instrText xml:space="preserve"> PAGEREF _Toc185724955 \h </w:instrText>
             </w:r>
             <w:r>
               <w:rPr>
@@ -277,7 +277,7 @@
               <w:noProof/>
             </w:rPr>
           </w:pPr>
-          <w:hyperlink w:anchor="_Toc185722186" w:history="1">
+          <w:hyperlink w:anchor="_Toc185724956" w:history="1">
             <w:r>
               <w:rPr>
                 <w:rStyle w:val="Hipervnculo"/>
@@ -304,7 +304,7 @@
                 <w:noProof/>
                 <w:webHidden/>
               </w:rPr>
-              <w:instrText xml:space="preserve"> PAGEREF _Toc185722186 \h </w:instrText>
+              <w:instrText xml:space="preserve"> PAGEREF _Toc185724956 \h </w:instrText>
             </w:r>
             <w:r>
               <w:rPr>
@@ -346,7 +346,7 @@
               <w:noProof/>
             </w:rPr>
           </w:pPr>
-          <w:hyperlink w:anchor="_Toc185722187" w:history="1">
+          <w:hyperlink w:anchor="_Toc185724957" w:history="1">
             <w:r>
               <w:rPr>
                 <w:rStyle w:val="Hipervnculo"/>
@@ -373,7 +373,7 @@
                 <w:noProof/>
                 <w:webHidden/>
               </w:rPr>
-              <w:instrText xml:space="preserve"> PAGEREF _Toc185722187 \h </w:instrText>
+              <w:instrText xml:space="preserve"> PAGEREF _Toc185724957 \h </w:instrText>
             </w:r>
             <w:r>
               <w:rPr>
@@ -452,7 +452,7 @@
       <w:pPr>
         <w:pStyle w:val="Ttulo1"/>
       </w:pPr>
-      <w:bookmarkStart w:id="0" w:name="_Toc185722183"/>
+      <w:bookmarkStart w:id="0" w:name="_Toc185724953"/>
       <w:r>
         <w:t>Scenario</w:t>
       </w:r>
@@ -496,9 +496,44 @@
     </w:p>
     <w:p>
       <w:pPr>
+        <w:rPr>
+          <w:b/>
+          <w:bCs/>
+          <w:color w:val="4EA72E" w:themeColor="accent6"/>
+        </w:rPr>
+      </w:pPr>
+      <w:r>
+        <w:t xml:space="preserve">My uncle's </w:t>
+      </w:r>
+      <w:r>
+        <w:t xml:space="preserve">(client) </w:t>
+      </w:r>
+      <w:r>
+        <w:t xml:space="preserve">company, which has successfully developed engaging </w:t>
+      </w:r>
+      <w:proofErr w:type="gramStart"/>
+      <w:r>
+        <w:t>single-player</w:t>
+      </w:r>
+      <w:proofErr w:type="gramEnd"/>
+      <w:r>
+        <w:t xml:space="preserve"> (</w:t>
+      </w:r>
+      <w:r>
+        <w:t>customer)</w:t>
+      </w:r>
+      <w:r>
+        <w:t xml:space="preserve"> games</w:t>
+      </w:r>
+      <w:r>
+        <w:t>, now aims to venture into multiplayer games. The primary motivations for this shift include market expansion by attracting a wider audience, enhanced user engagement through social interaction, community building around the company, and revenue growth. By offering multiplayer games, the company can diversify its product range, increase user retention, and build a loyal player community, ultimately driving higher profitability.</w:t>
+      </w:r>
+    </w:p>
+    <w:p>
+      <w:pPr>
         <w:pStyle w:val="Ttulo1"/>
       </w:pPr>
-      <w:bookmarkStart w:id="1" w:name="_Toc185722184"/>
+      <w:bookmarkStart w:id="1" w:name="_Toc185724954"/>
       <w:r>
         <w:t>Solution</w:t>
       </w:r>
@@ -508,69 +543,23 @@
       </w:r>
     </w:p>
     <w:p>
-      <w:pPr>
-        <w:rPr>
-          <w:b/>
-          <w:bCs/>
-          <w:color w:val="4EA72E" w:themeColor="accent6"/>
-        </w:rPr>
-      </w:pPr>
       <w:r>
-        <w:rPr>
-          <w:b/>
-          <w:bCs/>
-          <w:color w:val="4EA72E" w:themeColor="accent6"/>
-        </w:rPr>
-        <w:t>//</w:t>
+        <w:t xml:space="preserve">A simple application where we can select some games to play. For 2 players. </w:t>
       </w:r>
+      <w:proofErr w:type="gramStart"/>
       <w:r>
-        <w:rPr>
-          <w:b/>
-          <w:bCs/>
-          <w:color w:val="4EA72E" w:themeColor="accent6"/>
-        </w:rPr>
-        <w:t xml:space="preserve">explain </w:t>
+        <w:t>Would</w:t>
       </w:r>
+      <w:proofErr w:type="gramEnd"/>
       <w:r>
-        <w:rPr>
-          <w:b/>
-          <w:bCs/>
-          <w:color w:val="4EA72E" w:themeColor="accent6"/>
-        </w:rPr>
-        <w:t>functional, technical</w:t>
-      </w:r>
-      <w:r>
-        <w:rPr>
-          <w:b/>
-          <w:bCs/>
-          <w:color w:val="4EA72E" w:themeColor="accent6"/>
-        </w:rPr>
-        <w:t xml:space="preserve">, </w:t>
-      </w:r>
-      <w:proofErr w:type="spellStart"/>
-      <w:r>
-        <w:rPr>
-          <w:b/>
-          <w:bCs/>
-          <w:color w:val="4EA72E" w:themeColor="accent6"/>
-        </w:rPr>
-        <w:t>devlpt</w:t>
-      </w:r>
-      <w:proofErr w:type="spellEnd"/>
-      <w:r>
-        <w:rPr>
-          <w:b/>
-          <w:bCs/>
-          <w:color w:val="4EA72E" w:themeColor="accent6"/>
-        </w:rPr>
-        <w:t xml:space="preserve"> model </w:t>
+        <w:t xml:space="preserve"> be fine to have a central database</w:t>
       </w:r>
     </w:p>
     <w:p>
       <w:pPr>
         <w:pStyle w:val="Ttulo1"/>
       </w:pPr>
-      <w:bookmarkStart w:id="2" w:name="_Toc185722185"/>
+      <w:bookmarkStart w:id="2" w:name="_Toc185724955"/>
       <w:r>
         <w:t>Rationale</w:t>
       </w:r>
@@ -580,366 +569,46 @@
       </w:r>
     </w:p>
     <w:p>
-      <w:pPr>
-        <w:rPr>
-          <w:b/>
-          <w:bCs/>
-          <w:color w:val="4EA72E" w:themeColor="accent6"/>
-        </w:rPr>
-      </w:pPr>
       <w:r>
-        <w:rPr>
-          <w:b/>
-          <w:bCs/>
-          <w:color w:val="4EA72E" w:themeColor="accent6"/>
-        </w:rPr>
-        <w:t>//</w:t>
-      </w:r>
-      <w:r>
-        <w:rPr>
-          <w:b/>
-          <w:bCs/>
-          <w:color w:val="4EA72E" w:themeColor="accent6"/>
-        </w:rPr>
-        <w:t xml:space="preserve">explain </w:t>
-      </w:r>
-      <w:r>
-        <w:rPr>
-          <w:b/>
-          <w:bCs/>
-          <w:color w:val="4EA72E" w:themeColor="accent6"/>
-        </w:rPr>
-        <w:t>business, functional, technical</w:t>
-      </w:r>
-      <w:r>
-        <w:rPr>
-          <w:b/>
-          <w:bCs/>
-          <w:color w:val="4EA72E" w:themeColor="accent6"/>
-        </w:rPr>
-        <w:t xml:space="preserve">, </w:t>
-      </w:r>
-      <w:proofErr w:type="spellStart"/>
-      <w:r>
-        <w:rPr>
-          <w:b/>
-          <w:bCs/>
-          <w:color w:val="4EA72E" w:themeColor="accent6"/>
-        </w:rPr>
-        <w:t>devlpt</w:t>
-      </w:r>
-      <w:proofErr w:type="spellEnd"/>
-      <w:r>
-        <w:rPr>
-          <w:b/>
-          <w:bCs/>
-          <w:color w:val="4EA72E" w:themeColor="accent6"/>
-        </w:rPr>
-        <w:t xml:space="preserve"> </w:t>
-      </w:r>
-      <w:proofErr w:type="gramStart"/>
-      <w:r>
-        <w:rPr>
-          <w:b/>
-          <w:bCs/>
-          <w:color w:val="4EA72E" w:themeColor="accent6"/>
-        </w:rPr>
-        <w:t>model</w:t>
-      </w:r>
-      <w:r>
-        <w:rPr>
-          <w:b/>
-          <w:bCs/>
-          <w:color w:val="4EA72E" w:themeColor="accent6"/>
-        </w:rPr>
-        <w:t xml:space="preserve"> </w:t>
-      </w:r>
-      <w:r>
-        <w:rPr>
-          <w:b/>
-          <w:bCs/>
-          <w:color w:val="4EA72E" w:themeColor="accent6"/>
-        </w:rPr>
-        <w:t>,</w:t>
-      </w:r>
-      <w:proofErr w:type="gramEnd"/>
-      <w:r>
-        <w:rPr>
-          <w:b/>
-          <w:bCs/>
-          <w:color w:val="4EA72E" w:themeColor="accent6"/>
-        </w:rPr>
-        <w:t xml:space="preserve"> costs, timing </w:t>
-      </w:r>
-      <w:r>
-        <w:rPr>
-          <w:b/>
-          <w:bCs/>
-          <w:color w:val="4EA72E" w:themeColor="accent6"/>
-        </w:rPr>
-        <w:t>rational</w:t>
-      </w:r>
-      <w:r>
-        <w:rPr>
-          <w:b/>
-          <w:bCs/>
-          <w:color w:val="4EA72E" w:themeColor="accent6"/>
-        </w:rPr>
-        <w:t>e</w:t>
-      </w:r>
-      <w:r>
-        <w:rPr>
-          <w:b/>
-          <w:bCs/>
-          <w:color w:val="4EA72E" w:themeColor="accent6"/>
-        </w:rPr>
-        <w:t xml:space="preserve"> </w:t>
-      </w:r>
-      <w:r>
-        <w:rPr>
-          <w:b/>
-          <w:bCs/>
-          <w:color w:val="4EA72E" w:themeColor="accent6"/>
-        </w:rPr>
-        <w:t xml:space="preserve">that is important </w:t>
-      </w:r>
-      <w:r>
-        <w:rPr>
-          <w:b/>
-          <w:bCs/>
-          <w:color w:val="4EA72E" w:themeColor="accent6"/>
-        </w:rPr>
-        <w:t>for the solution</w:t>
+        <w:t>Low cost, rapid TTM, Prepare technologic platform for multiplayers</w:t>
       </w:r>
     </w:p>
     <w:p>
       <w:pPr>
-        <w:rPr>
-          <w:color w:val="4EA72E" w:themeColor="accent6"/>
-        </w:rPr>
-      </w:pPr>
-      <w:r>
-        <w:rPr>
-          <w:rStyle w:val="Titulo2small"/>
-          <w:i/>
-          <w:iCs/>
-          <w:color w:val="4EA72E" w:themeColor="accent6"/>
-        </w:rPr>
-        <w:t xml:space="preserve">// </w:t>
-      </w:r>
-      <w:r>
-        <w:rPr>
-          <w:rStyle w:val="Titulo2small"/>
-          <w:i/>
-          <w:iCs/>
-          <w:color w:val="4EA72E" w:themeColor="accent6"/>
-        </w:rPr>
-        <w:t>Give online references for each paragraph</w:t>
-      </w:r>
-      <w:r>
-        <w:rPr>
-          <w:rStyle w:val="Titulo2small"/>
-          <w:i/>
-          <w:iCs/>
-          <w:color w:val="4EA72E" w:themeColor="accent6"/>
-        </w:rPr>
-        <w:t xml:space="preserve"> or annexes</w:t>
-      </w:r>
-      <w:r>
-        <w:rPr>
-          <w:rStyle w:val="Titulo2small"/>
-          <w:i/>
-          <w:iCs/>
-          <w:color w:val="4EA72E" w:themeColor="accent6"/>
-        </w:rPr>
-        <w:t>…</w:t>
-      </w:r>
-    </w:p>
-    <w:p>
-      <w:pPr>
         <w:pStyle w:val="Ttulo1"/>
       </w:pPr>
-      <w:bookmarkStart w:id="3" w:name="_Toc185722186"/>
+      <w:bookmarkStart w:id="3" w:name="_Toc185724956"/>
       <w:r>
         <w:t>Interaction With Client/Advisor</w:t>
       </w:r>
       <w:bookmarkEnd w:id="3"/>
     </w:p>
     <w:p>
-      <w:pPr>
-        <w:rPr>
-          <w:b/>
-          <w:bCs/>
-          <w:color w:val="4EA72E" w:themeColor="accent6"/>
-        </w:rPr>
-      </w:pPr>
       <w:r>
-        <w:rPr>
-          <w:b/>
-          <w:bCs/>
-          <w:color w:val="4EA72E" w:themeColor="accent6"/>
-        </w:rPr>
-        <w:t>//</w:t>
+        <w:t xml:space="preserve">First interaction Meetings and interviews with my uncle. He </w:t>
       </w:r>
+      <w:proofErr w:type="gramStart"/>
       <w:r>
-        <w:rPr>
-          <w:b/>
-          <w:bCs/>
-          <w:color w:val="4EA72E" w:themeColor="accent6"/>
-        </w:rPr>
-        <w:t>demonstrate</w:t>
+        <w:t>advise</w:t>
       </w:r>
+      <w:proofErr w:type="gramEnd"/>
       <w:r>
-        <w:rPr>
-          <w:b/>
-          <w:bCs/>
-          <w:color w:val="4EA72E" w:themeColor="accent6"/>
-        </w:rPr>
-        <w:t xml:space="preserve"> how you interact for requirement, dev, review and </w:t>
+        <w:t xml:space="preserve"> me his CTO as a good </w:t>
       </w:r>
+      <w:proofErr w:type="spellStart"/>
       <w:r>
-        <w:rPr>
-          <w:b/>
-          <w:bCs/>
-          <w:color w:val="4EA72E" w:themeColor="accent6"/>
-        </w:rPr>
-        <w:t>deplo</w:t>
+        <w:t>referencee</w:t>
       </w:r>
+      <w:proofErr w:type="spellEnd"/>
       <w:r>
-        <w:rPr>
-          <w:b/>
-          <w:bCs/>
-          <w:color w:val="4EA72E" w:themeColor="accent6"/>
-        </w:rPr>
-        <w:t>y</w:t>
+        <w:t>.</w:t>
       </w:r>
     </w:p>
     <w:p>
       <w:pPr>
-        <w:rPr>
-          <w:b/>
-          <w:bCs/>
-          <w:color w:val="4EA72E" w:themeColor="accent6"/>
-        </w:rPr>
-      </w:pPr>
-      <w:r>
-        <w:rPr>
-          <w:b/>
-          <w:bCs/>
-          <w:color w:val="4EA72E" w:themeColor="accent6"/>
-        </w:rPr>
-        <w:t xml:space="preserve">//if you can describe an example of discussion about a critical point </w:t>
-      </w:r>
-      <w:r>
-        <w:rPr>
-          <w:b/>
-          <w:bCs/>
-          <w:color w:val="4EA72E" w:themeColor="accent6"/>
-        </w:rPr>
-        <w:t xml:space="preserve">of your </w:t>
-      </w:r>
-      <w:proofErr w:type="gramStart"/>
-      <w:r>
-        <w:rPr>
-          <w:b/>
-          <w:bCs/>
-          <w:color w:val="4EA72E" w:themeColor="accent6"/>
-        </w:rPr>
-        <w:t>case</w:t>
-      </w:r>
-      <w:r>
-        <w:rPr>
-          <w:b/>
-          <w:bCs/>
-          <w:color w:val="4EA72E" w:themeColor="accent6"/>
-        </w:rPr>
-        <w:t>(</w:t>
-      </w:r>
-      <w:proofErr w:type="gramEnd"/>
-      <w:r>
-        <w:rPr>
-          <w:b/>
-          <w:bCs/>
-          <w:color w:val="4EA72E" w:themeColor="accent6"/>
-        </w:rPr>
-        <w:t>functional, or cost or technical)</w:t>
-      </w:r>
-    </w:p>
-    <w:p>
-      <w:pPr>
-        <w:rPr>
-          <w:color w:val="4EA72E" w:themeColor="accent6"/>
-        </w:rPr>
-      </w:pPr>
-      <w:r>
-        <w:rPr>
-          <w:rStyle w:val="Titulo2small"/>
-          <w:i/>
-          <w:iCs/>
-          <w:color w:val="4EA72E" w:themeColor="accent6"/>
-        </w:rPr>
-        <w:t xml:space="preserve">// </w:t>
-      </w:r>
-      <w:r>
-        <w:rPr>
-          <w:rStyle w:val="Titulo2small"/>
-          <w:i/>
-          <w:iCs/>
-          <w:color w:val="4EA72E" w:themeColor="accent6"/>
-        </w:rPr>
-        <w:t xml:space="preserve">Give </w:t>
-      </w:r>
-      <w:r>
-        <w:rPr>
-          <w:rStyle w:val="Titulo2small"/>
-          <w:i/>
-          <w:iCs/>
-          <w:color w:val="4EA72E" w:themeColor="accent6"/>
-        </w:rPr>
-        <w:t xml:space="preserve">annexes showing that (reunion </w:t>
-      </w:r>
-      <w:r>
-        <w:rPr>
-          <w:rStyle w:val="Titulo2small"/>
-          <w:i/>
-          <w:iCs/>
-          <w:color w:val="4EA72E" w:themeColor="accent6"/>
-        </w:rPr>
-        <w:t>resume, call record</w:t>
-      </w:r>
-      <w:r>
-        <w:rPr>
-          <w:rStyle w:val="Titulo2small"/>
-          <w:i/>
-          <w:iCs/>
-          <w:color w:val="4EA72E" w:themeColor="accent6"/>
-        </w:rPr>
-        <w:t>…</w:t>
-      </w:r>
-      <w:r>
-        <w:rPr>
-          <w:rStyle w:val="Titulo2small"/>
-          <w:i/>
-          <w:iCs/>
-          <w:color w:val="4EA72E" w:themeColor="accent6"/>
-        </w:rPr>
-        <w:t>)</w:t>
-      </w:r>
-      <w:r>
-        <w:rPr>
-          <w:rStyle w:val="Titulo2small"/>
-          <w:i/>
-          <w:iCs/>
-          <w:color w:val="4EA72E" w:themeColor="accent6"/>
-        </w:rPr>
-        <w:t>, any evidence is fine</w:t>
-      </w:r>
-    </w:p>
-    <w:p>
-      <w:pPr>
         <w:pStyle w:val="Ttulo1"/>
       </w:pPr>
-      <w:bookmarkStart w:id="4" w:name="_Toc185722187"/>
+      <w:bookmarkStart w:id="4" w:name="_Toc185724957"/>
       <w:r>
         <w:t>Succe</w:t>
       </w:r>
@@ -947,17 +616,18 @@
         <w:t>s</w:t>
       </w:r>
       <w:r>
-        <w:t>s Criteria</w:t>
+        <w:t>s Criteri</w:t>
+      </w:r>
+      <w:r>
+        <w:t>a</w:t>
       </w:r>
       <w:bookmarkEnd w:id="4"/>
     </w:p>
     <w:p>
       <w:pPr>
         <w:rPr>
-          <w:b/>
-          <w:bCs/>
-          <w:i/>
-          <w:iCs/>
+          <w:rStyle w:val="Titulo3smallCar"/>
+          <w:color w:val="4EA72E" w:themeColor="accent6"/>
         </w:rPr>
       </w:pPr>
       <w:r>
@@ -997,6 +667,84 @@
         <w:t>maximum</w:t>
       </w:r>
       <w:proofErr w:type="gramEnd"/>
+    </w:p>
+    <w:p>
+      <w:pPr>
+        <w:rPr>
+          <w:b/>
+          <w:bCs/>
+          <w:i/>
+          <w:iCs/>
+        </w:rPr>
+      </w:pPr>
+      <w:r>
+        <w:rPr>
+          <w:rStyle w:val="Titulo3smallCar"/>
+          <w:color w:val="4EA72E" w:themeColor="accent6"/>
+        </w:rPr>
+        <w:t>//at this point you have only some of them, and maybe the one you have are not the ultimate one</w:t>
+      </w:r>
+    </w:p>
+    <w:p>
+      <w:pPr>
+        <w:numPr>
+          <w:ilvl w:val="0"/>
+          <w:numId w:val="7"/>
+        </w:numPr>
+      </w:pPr>
+      <w:r>
+        <w:t xml:space="preserve">Implement </w:t>
+      </w:r>
+      <w:r>
+        <w:t>a few</w:t>
+      </w:r>
+      <w:r>
+        <w:t xml:space="preserve"> games: Tic Tac Toe and </w:t>
+      </w:r>
+      <w:proofErr w:type="gramStart"/>
+      <w:r>
+        <w:t>Checkers</w:t>
+      </w:r>
+      <w:r>
+        <w:t xml:space="preserve"> ?</w:t>
+      </w:r>
+      <w:proofErr w:type="gramEnd"/>
+      <w:r>
+        <w:t xml:space="preserve"> some based on gameboard and players turns ?</w:t>
+      </w:r>
+    </w:p>
+    <w:p>
+      <w:pPr>
+        <w:numPr>
+          <w:ilvl w:val="0"/>
+          <w:numId w:val="7"/>
+        </w:numPr>
+      </w:pPr>
+      <w:r>
+        <w:t>Allow players to choose which game to play.</w:t>
+      </w:r>
+    </w:p>
+    <w:p>
+      <w:pPr>
+        <w:numPr>
+          <w:ilvl w:val="0"/>
+          <w:numId w:val="7"/>
+        </w:numPr>
+      </w:pPr>
+      <w:r>
+        <w:t xml:space="preserve">Manage player </w:t>
+      </w:r>
+      <w:r>
+        <w:t>name</w:t>
+      </w:r>
+      <w:r>
+        <w:t xml:space="preserve">, including creation, selection, correction, </w:t>
+      </w:r>
+    </w:p>
+    <w:p>
+      <w:pPr>
+        <w:ind w:left="360"/>
+      </w:pPr>
     </w:p>
     <w:sectPr>
       <w:pgSz w:w="11906" w:h="16838"/>

</xml_diff>